<commit_message>
Dagens møtereferat og lagt til et par ekstra krav i spesifikasjoner (kun docx)
</commit_message>
<xml_diff>
--- a/Deliverables/Spesifikasjoner_SiD_RoboRally.docx
+++ b/Deliverables/Spesifikasjoner_SiD_RoboRally.docx
@@ -195,7 +195,7 @@
               <w:i w:val="0"/>
               <w:iCs w:val="0"/>
               <w:noProof/>
-              <w:lang w:val="en-NO" w:eastAsia="en-GB"/>
+              <w:lang w:eastAsia="en-GB"/>
             </w:rPr>
           </w:pPr>
           <w:r>
@@ -292,7 +292,7 @@
               <w:noProof/>
               <w:sz w:val="24"/>
               <w:szCs w:val="24"/>
-              <w:lang w:val="en-NO" w:eastAsia="en-GB"/>
+              <w:lang w:eastAsia="en-GB"/>
             </w:rPr>
           </w:pPr>
           <w:hyperlink w:anchor="_Toc67664267" w:history="1">
@@ -367,7 +367,7 @@
               <w:noProof/>
               <w:sz w:val="24"/>
               <w:szCs w:val="24"/>
-              <w:lang w:val="en-NO" w:eastAsia="en-GB"/>
+              <w:lang w:eastAsia="en-GB"/>
             </w:rPr>
           </w:pPr>
           <w:hyperlink w:anchor="_Toc67664268" w:history="1">
@@ -442,7 +442,7 @@
               <w:i w:val="0"/>
               <w:iCs w:val="0"/>
               <w:noProof/>
-              <w:lang w:val="en-NO" w:eastAsia="en-GB"/>
+              <w:lang w:eastAsia="en-GB"/>
             </w:rPr>
           </w:pPr>
           <w:hyperlink w:anchor="_Toc67664269" w:history="1">
@@ -518,7 +518,7 @@
               <w:i w:val="0"/>
               <w:iCs w:val="0"/>
               <w:noProof/>
-              <w:lang w:val="en-NO" w:eastAsia="en-GB"/>
+              <w:lang w:eastAsia="en-GB"/>
             </w:rPr>
           </w:pPr>
           <w:hyperlink w:anchor="_Toc67664270" w:history="1">
@@ -592,7 +592,7 @@
               <w:noProof/>
               <w:sz w:val="24"/>
               <w:szCs w:val="24"/>
-              <w:lang w:val="en-NO" w:eastAsia="en-GB"/>
+              <w:lang w:eastAsia="en-GB"/>
             </w:rPr>
           </w:pPr>
           <w:hyperlink w:anchor="_Toc67664271" w:history="1">
@@ -667,7 +667,7 @@
               <w:i w:val="0"/>
               <w:iCs w:val="0"/>
               <w:noProof/>
-              <w:lang w:val="en-NO" w:eastAsia="en-GB"/>
+              <w:lang w:eastAsia="en-GB"/>
             </w:rPr>
           </w:pPr>
           <w:hyperlink w:anchor="_Toc67664272" w:history="1">
@@ -742,7 +742,7 @@
               <w:noProof/>
               <w:sz w:val="24"/>
               <w:szCs w:val="24"/>
-              <w:lang w:val="en-NO" w:eastAsia="en-GB"/>
+              <w:lang w:eastAsia="en-GB"/>
             </w:rPr>
           </w:pPr>
           <w:hyperlink w:anchor="_Toc67664273" w:history="1">
@@ -815,7 +815,7 @@
               <w:noProof/>
               <w:sz w:val="24"/>
               <w:szCs w:val="24"/>
-              <w:lang w:val="en-NO" w:eastAsia="en-GB"/>
+              <w:lang w:eastAsia="en-GB"/>
             </w:rPr>
           </w:pPr>
           <w:hyperlink w:anchor="_Toc67664274" w:history="1">
@@ -888,7 +888,7 @@
               <w:noProof/>
               <w:sz w:val="24"/>
               <w:szCs w:val="24"/>
-              <w:lang w:val="en-NO" w:eastAsia="en-GB"/>
+              <w:lang w:eastAsia="en-GB"/>
             </w:rPr>
           </w:pPr>
           <w:hyperlink w:anchor="_Toc67664275" w:history="1">
@@ -961,7 +961,7 @@
               <w:noProof/>
               <w:sz w:val="24"/>
               <w:szCs w:val="24"/>
-              <w:lang w:val="en-NO" w:eastAsia="en-GB"/>
+              <w:lang w:eastAsia="en-GB"/>
             </w:rPr>
           </w:pPr>
           <w:hyperlink w:anchor="_Toc67664276" w:history="1">
@@ -1036,7 +1036,7 @@
               <w:noProof/>
               <w:sz w:val="24"/>
               <w:szCs w:val="24"/>
-              <w:lang w:val="en-NO" w:eastAsia="en-GB"/>
+              <w:lang w:eastAsia="en-GB"/>
             </w:rPr>
           </w:pPr>
           <w:hyperlink w:anchor="_Toc67664277" w:history="1">
@@ -1109,7 +1109,7 @@
               <w:noProof/>
               <w:sz w:val="24"/>
               <w:szCs w:val="24"/>
-              <w:lang w:val="en-NO" w:eastAsia="en-GB"/>
+              <w:lang w:eastAsia="en-GB"/>
             </w:rPr>
           </w:pPr>
           <w:hyperlink w:anchor="_Toc67664278" w:history="1">
@@ -1182,7 +1182,7 @@
               <w:noProof/>
               <w:sz w:val="24"/>
               <w:szCs w:val="24"/>
-              <w:lang w:val="en-NO" w:eastAsia="en-GB"/>
+              <w:lang w:eastAsia="en-GB"/>
             </w:rPr>
           </w:pPr>
           <w:hyperlink w:anchor="_Toc67664279" w:history="1">
@@ -1255,7 +1255,7 @@
               <w:noProof/>
               <w:sz w:val="24"/>
               <w:szCs w:val="24"/>
-              <w:lang w:val="en-NO" w:eastAsia="en-GB"/>
+              <w:lang w:eastAsia="en-GB"/>
             </w:rPr>
           </w:pPr>
           <w:hyperlink w:anchor="_Toc67664280" w:history="1">
@@ -1330,7 +1330,7 @@
               <w:noProof/>
               <w:sz w:val="24"/>
               <w:szCs w:val="24"/>
-              <w:lang w:val="en-NO" w:eastAsia="en-GB"/>
+              <w:lang w:eastAsia="en-GB"/>
             </w:rPr>
           </w:pPr>
           <w:hyperlink w:anchor="_Toc67664281" w:history="1">
@@ -1403,7 +1403,7 @@
               <w:noProof/>
               <w:sz w:val="24"/>
               <w:szCs w:val="24"/>
-              <w:lang w:val="en-NO" w:eastAsia="en-GB"/>
+              <w:lang w:eastAsia="en-GB"/>
             </w:rPr>
           </w:pPr>
           <w:hyperlink w:anchor="_Toc67664282" w:history="1">
@@ -1476,7 +1476,7 @@
               <w:noProof/>
               <w:sz w:val="24"/>
               <w:szCs w:val="24"/>
-              <w:lang w:val="en-NO" w:eastAsia="en-GB"/>
+              <w:lang w:eastAsia="en-GB"/>
             </w:rPr>
           </w:pPr>
           <w:hyperlink w:anchor="_Toc67664283" w:history="1">
@@ -1549,7 +1549,7 @@
               <w:noProof/>
               <w:sz w:val="24"/>
               <w:szCs w:val="24"/>
-              <w:lang w:val="en-NO" w:eastAsia="en-GB"/>
+              <w:lang w:eastAsia="en-GB"/>
             </w:rPr>
           </w:pPr>
           <w:hyperlink w:anchor="_Toc67664284" w:history="1">
@@ -1624,7 +1624,7 @@
               <w:noProof/>
               <w:sz w:val="24"/>
               <w:szCs w:val="24"/>
-              <w:lang w:val="en-NO" w:eastAsia="en-GB"/>
+              <w:lang w:eastAsia="en-GB"/>
             </w:rPr>
           </w:pPr>
           <w:hyperlink w:anchor="_Toc67664285" w:history="1">
@@ -1697,7 +1697,7 @@
               <w:noProof/>
               <w:sz w:val="24"/>
               <w:szCs w:val="24"/>
-              <w:lang w:val="en-NO" w:eastAsia="en-GB"/>
+              <w:lang w:eastAsia="en-GB"/>
             </w:rPr>
           </w:pPr>
           <w:hyperlink w:anchor="_Toc67664286" w:history="1">
@@ -1770,7 +1770,7 @@
               <w:noProof/>
               <w:sz w:val="24"/>
               <w:szCs w:val="24"/>
-              <w:lang w:val="en-NO" w:eastAsia="en-GB"/>
+              <w:lang w:eastAsia="en-GB"/>
             </w:rPr>
           </w:pPr>
           <w:hyperlink w:anchor="_Toc67664287" w:history="1">
@@ -1843,7 +1843,7 @@
               <w:noProof/>
               <w:sz w:val="24"/>
               <w:szCs w:val="24"/>
-              <w:lang w:val="en-NO" w:eastAsia="en-GB"/>
+              <w:lang w:eastAsia="en-GB"/>
             </w:rPr>
           </w:pPr>
           <w:hyperlink w:anchor="_Toc67664288" w:history="1">
@@ -1918,7 +1918,7 @@
               <w:noProof/>
               <w:sz w:val="24"/>
               <w:szCs w:val="24"/>
-              <w:lang w:val="en-NO" w:eastAsia="en-GB"/>
+              <w:lang w:eastAsia="en-GB"/>
             </w:rPr>
           </w:pPr>
           <w:hyperlink w:anchor="_Toc67664289" w:history="1">
@@ -1991,7 +1991,7 @@
               <w:noProof/>
               <w:sz w:val="24"/>
               <w:szCs w:val="24"/>
-              <w:lang w:val="en-NO" w:eastAsia="en-GB"/>
+              <w:lang w:eastAsia="en-GB"/>
             </w:rPr>
           </w:pPr>
           <w:hyperlink w:anchor="_Toc67664290" w:history="1">
@@ -2064,7 +2064,7 @@
               <w:noProof/>
               <w:sz w:val="24"/>
               <w:szCs w:val="24"/>
-              <w:lang w:val="en-NO" w:eastAsia="en-GB"/>
+              <w:lang w:eastAsia="en-GB"/>
             </w:rPr>
           </w:pPr>
           <w:hyperlink w:anchor="_Toc67664291" w:history="1">
@@ -2137,7 +2137,7 @@
               <w:noProof/>
               <w:sz w:val="24"/>
               <w:szCs w:val="24"/>
-              <w:lang w:val="en-NO" w:eastAsia="en-GB"/>
+              <w:lang w:eastAsia="en-GB"/>
             </w:rPr>
           </w:pPr>
           <w:hyperlink w:anchor="_Toc67664292" w:history="1">
@@ -2212,7 +2212,7 @@
               <w:i w:val="0"/>
               <w:iCs w:val="0"/>
               <w:noProof/>
-              <w:lang w:val="en-NO" w:eastAsia="en-GB"/>
+              <w:lang w:eastAsia="en-GB"/>
             </w:rPr>
           </w:pPr>
           <w:hyperlink w:anchor="_Toc67664293" w:history="1">
@@ -2287,7 +2287,7 @@
               <w:noProof/>
               <w:sz w:val="24"/>
               <w:szCs w:val="24"/>
-              <w:lang w:val="en-NO" w:eastAsia="en-GB"/>
+              <w:lang w:eastAsia="en-GB"/>
             </w:rPr>
           </w:pPr>
           <w:hyperlink w:anchor="_Toc67664294" w:history="1">
@@ -2360,7 +2360,7 @@
               <w:noProof/>
               <w:sz w:val="24"/>
               <w:szCs w:val="24"/>
-              <w:lang w:val="en-NO" w:eastAsia="en-GB"/>
+              <w:lang w:eastAsia="en-GB"/>
             </w:rPr>
           </w:pPr>
           <w:hyperlink w:anchor="_Toc67664295" w:history="1">
@@ -2433,7 +2433,7 @@
               <w:noProof/>
               <w:sz w:val="24"/>
               <w:szCs w:val="24"/>
-              <w:lang w:val="en-NO" w:eastAsia="en-GB"/>
+              <w:lang w:eastAsia="en-GB"/>
             </w:rPr>
           </w:pPr>
           <w:hyperlink w:anchor="_Toc67664296" w:history="1">
@@ -2506,7 +2506,7 @@
               <w:noProof/>
               <w:sz w:val="24"/>
               <w:szCs w:val="24"/>
-              <w:lang w:val="en-NO" w:eastAsia="en-GB"/>
+              <w:lang w:eastAsia="en-GB"/>
             </w:rPr>
           </w:pPr>
           <w:hyperlink w:anchor="_Toc67664297" w:history="1">
@@ -2581,7 +2581,7 @@
               <w:noProof/>
               <w:sz w:val="24"/>
               <w:szCs w:val="24"/>
-              <w:lang w:val="en-NO" w:eastAsia="en-GB"/>
+              <w:lang w:eastAsia="en-GB"/>
             </w:rPr>
           </w:pPr>
           <w:hyperlink w:anchor="_Toc67664298" w:history="1">
@@ -2654,7 +2654,7 @@
               <w:noProof/>
               <w:sz w:val="24"/>
               <w:szCs w:val="24"/>
-              <w:lang w:val="en-NO" w:eastAsia="en-GB"/>
+              <w:lang w:eastAsia="en-GB"/>
             </w:rPr>
           </w:pPr>
           <w:hyperlink w:anchor="_Toc67664299" w:history="1">
@@ -2727,7 +2727,7 @@
               <w:noProof/>
               <w:sz w:val="24"/>
               <w:szCs w:val="24"/>
-              <w:lang w:val="en-NO" w:eastAsia="en-GB"/>
+              <w:lang w:eastAsia="en-GB"/>
             </w:rPr>
           </w:pPr>
           <w:hyperlink w:anchor="_Toc67664300" w:history="1">
@@ -2800,7 +2800,7 @@
               <w:noProof/>
               <w:sz w:val="24"/>
               <w:szCs w:val="24"/>
-              <w:lang w:val="en-NO" w:eastAsia="en-GB"/>
+              <w:lang w:eastAsia="en-GB"/>
             </w:rPr>
           </w:pPr>
           <w:hyperlink w:anchor="_Toc67664301" w:history="1">
@@ -2875,7 +2875,7 @@
               <w:noProof/>
               <w:sz w:val="24"/>
               <w:szCs w:val="24"/>
-              <w:lang w:val="en-NO" w:eastAsia="en-GB"/>
+              <w:lang w:eastAsia="en-GB"/>
             </w:rPr>
           </w:pPr>
           <w:hyperlink w:anchor="_Toc67664302" w:history="1">
@@ -2948,7 +2948,7 @@
               <w:noProof/>
               <w:sz w:val="24"/>
               <w:szCs w:val="24"/>
-              <w:lang w:val="en-NO" w:eastAsia="en-GB"/>
+              <w:lang w:eastAsia="en-GB"/>
             </w:rPr>
           </w:pPr>
           <w:hyperlink w:anchor="_Toc67664303" w:history="1">
@@ -3021,7 +3021,7 @@
               <w:noProof/>
               <w:sz w:val="24"/>
               <w:szCs w:val="24"/>
-              <w:lang w:val="en-NO" w:eastAsia="en-GB"/>
+              <w:lang w:eastAsia="en-GB"/>
             </w:rPr>
           </w:pPr>
           <w:hyperlink w:anchor="_Toc67664304" w:history="1">
@@ -3094,7 +3094,7 @@
               <w:noProof/>
               <w:sz w:val="24"/>
               <w:szCs w:val="24"/>
-              <w:lang w:val="en-NO" w:eastAsia="en-GB"/>
+              <w:lang w:eastAsia="en-GB"/>
             </w:rPr>
           </w:pPr>
           <w:hyperlink w:anchor="_Toc67664305" w:history="1">
@@ -3169,7 +3169,7 @@
               <w:i w:val="0"/>
               <w:iCs w:val="0"/>
               <w:noProof/>
-              <w:lang w:val="en-NO" w:eastAsia="en-GB"/>
+              <w:lang w:eastAsia="en-GB"/>
             </w:rPr>
           </w:pPr>
           <w:hyperlink w:anchor="_Toc67664306" w:history="1">
@@ -3244,7 +3244,7 @@
               <w:noProof/>
               <w:sz w:val="24"/>
               <w:szCs w:val="24"/>
-              <w:lang w:val="en-NO" w:eastAsia="en-GB"/>
+              <w:lang w:eastAsia="en-GB"/>
             </w:rPr>
           </w:pPr>
           <w:hyperlink w:anchor="_Toc67664307" w:history="1">
@@ -3317,7 +3317,7 @@
               <w:noProof/>
               <w:sz w:val="24"/>
               <w:szCs w:val="24"/>
-              <w:lang w:val="en-NO" w:eastAsia="en-GB"/>
+              <w:lang w:eastAsia="en-GB"/>
             </w:rPr>
           </w:pPr>
           <w:hyperlink w:anchor="_Toc67664308" w:history="1">
@@ -3390,7 +3390,7 @@
               <w:noProof/>
               <w:sz w:val="24"/>
               <w:szCs w:val="24"/>
-              <w:lang w:val="en-NO" w:eastAsia="en-GB"/>
+              <w:lang w:eastAsia="en-GB"/>
             </w:rPr>
           </w:pPr>
           <w:hyperlink w:anchor="_Toc67664309" w:history="1">
@@ -3463,7 +3463,7 @@
               <w:noProof/>
               <w:sz w:val="24"/>
               <w:szCs w:val="24"/>
-              <w:lang w:val="en-NO" w:eastAsia="en-GB"/>
+              <w:lang w:eastAsia="en-GB"/>
             </w:rPr>
           </w:pPr>
           <w:hyperlink w:anchor="_Toc67664310" w:history="1">
@@ -3538,7 +3538,7 @@
               <w:noProof/>
               <w:sz w:val="24"/>
               <w:szCs w:val="24"/>
-              <w:lang w:val="en-NO" w:eastAsia="en-GB"/>
+              <w:lang w:eastAsia="en-GB"/>
             </w:rPr>
           </w:pPr>
           <w:hyperlink w:anchor="_Toc67664311" w:history="1">
@@ -3611,7 +3611,7 @@
               <w:noProof/>
               <w:sz w:val="24"/>
               <w:szCs w:val="24"/>
-              <w:lang w:val="en-NO" w:eastAsia="en-GB"/>
+              <w:lang w:eastAsia="en-GB"/>
             </w:rPr>
           </w:pPr>
           <w:hyperlink w:anchor="_Toc67664312" w:history="1">
@@ -3684,7 +3684,7 @@
               <w:noProof/>
               <w:sz w:val="24"/>
               <w:szCs w:val="24"/>
-              <w:lang w:val="en-NO" w:eastAsia="en-GB"/>
+              <w:lang w:eastAsia="en-GB"/>
             </w:rPr>
           </w:pPr>
           <w:hyperlink w:anchor="_Toc67664313" w:history="1">
@@ -3757,7 +3757,7 @@
               <w:noProof/>
               <w:sz w:val="24"/>
               <w:szCs w:val="24"/>
-              <w:lang w:val="en-NO" w:eastAsia="en-GB"/>
+              <w:lang w:eastAsia="en-GB"/>
             </w:rPr>
           </w:pPr>
           <w:hyperlink w:anchor="_Toc67664314" w:history="1">
@@ -3832,7 +3832,7 @@
               <w:noProof/>
               <w:sz w:val="24"/>
               <w:szCs w:val="24"/>
-              <w:lang w:val="en-NO" w:eastAsia="en-GB"/>
+              <w:lang w:eastAsia="en-GB"/>
             </w:rPr>
           </w:pPr>
           <w:hyperlink w:anchor="_Toc67664315" w:history="1">
@@ -3905,7 +3905,7 @@
               <w:noProof/>
               <w:sz w:val="24"/>
               <w:szCs w:val="24"/>
-              <w:lang w:val="en-NO" w:eastAsia="en-GB"/>
+              <w:lang w:eastAsia="en-GB"/>
             </w:rPr>
           </w:pPr>
           <w:hyperlink w:anchor="_Toc67664316" w:history="1">
@@ -3978,7 +3978,7 @@
               <w:noProof/>
               <w:sz w:val="24"/>
               <w:szCs w:val="24"/>
-              <w:lang w:val="en-NO" w:eastAsia="en-GB"/>
+              <w:lang w:eastAsia="en-GB"/>
             </w:rPr>
           </w:pPr>
           <w:hyperlink w:anchor="_Toc67664317" w:history="1">
@@ -4051,7 +4051,7 @@
               <w:noProof/>
               <w:sz w:val="24"/>
               <w:szCs w:val="24"/>
-              <w:lang w:val="en-NO" w:eastAsia="en-GB"/>
+              <w:lang w:eastAsia="en-GB"/>
             </w:rPr>
           </w:pPr>
           <w:hyperlink w:anchor="_Toc67664318" w:history="1">
@@ -4126,7 +4126,7 @@
               <w:i w:val="0"/>
               <w:iCs w:val="0"/>
               <w:noProof/>
-              <w:lang w:val="en-NO" w:eastAsia="en-GB"/>
+              <w:lang w:eastAsia="en-GB"/>
             </w:rPr>
           </w:pPr>
           <w:hyperlink w:anchor="_Toc67664319" w:history="1">
@@ -4201,7 +4201,7 @@
               <w:noProof/>
               <w:sz w:val="24"/>
               <w:szCs w:val="24"/>
-              <w:lang w:val="en-NO" w:eastAsia="en-GB"/>
+              <w:lang w:eastAsia="en-GB"/>
             </w:rPr>
           </w:pPr>
           <w:hyperlink w:anchor="_Toc67664320" w:history="1">
@@ -4274,7 +4274,7 @@
               <w:noProof/>
               <w:sz w:val="24"/>
               <w:szCs w:val="24"/>
-              <w:lang w:val="en-NO" w:eastAsia="en-GB"/>
+              <w:lang w:eastAsia="en-GB"/>
             </w:rPr>
           </w:pPr>
           <w:hyperlink w:anchor="_Toc67664321" w:history="1">
@@ -4347,7 +4347,7 @@
               <w:noProof/>
               <w:sz w:val="24"/>
               <w:szCs w:val="24"/>
-              <w:lang w:val="en-NO" w:eastAsia="en-GB"/>
+              <w:lang w:eastAsia="en-GB"/>
             </w:rPr>
           </w:pPr>
           <w:hyperlink w:anchor="_Toc67664322" w:history="1">
@@ -4420,7 +4420,7 @@
               <w:noProof/>
               <w:sz w:val="24"/>
               <w:szCs w:val="24"/>
-              <w:lang w:val="en-NO" w:eastAsia="en-GB"/>
+              <w:lang w:eastAsia="en-GB"/>
             </w:rPr>
           </w:pPr>
           <w:hyperlink w:anchor="_Toc67664323" w:history="1">
@@ -4495,7 +4495,7 @@
               <w:noProof/>
               <w:sz w:val="24"/>
               <w:szCs w:val="24"/>
-              <w:lang w:val="en-NO" w:eastAsia="en-GB"/>
+              <w:lang w:eastAsia="en-GB"/>
             </w:rPr>
           </w:pPr>
           <w:hyperlink w:anchor="_Toc67664324" w:history="1">
@@ -4568,7 +4568,7 @@
               <w:noProof/>
               <w:sz w:val="24"/>
               <w:szCs w:val="24"/>
-              <w:lang w:val="en-NO" w:eastAsia="en-GB"/>
+              <w:lang w:eastAsia="en-GB"/>
             </w:rPr>
           </w:pPr>
           <w:hyperlink w:anchor="_Toc67664325" w:history="1">
@@ -4641,7 +4641,7 @@
               <w:noProof/>
               <w:sz w:val="24"/>
               <w:szCs w:val="24"/>
-              <w:lang w:val="en-NO" w:eastAsia="en-GB"/>
+              <w:lang w:eastAsia="en-GB"/>
             </w:rPr>
           </w:pPr>
           <w:hyperlink w:anchor="_Toc67664326" w:history="1">
@@ -4714,7 +4714,7 @@
               <w:noProof/>
               <w:sz w:val="24"/>
               <w:szCs w:val="24"/>
-              <w:lang w:val="en-NO" w:eastAsia="en-GB"/>
+              <w:lang w:eastAsia="en-GB"/>
             </w:rPr>
           </w:pPr>
           <w:hyperlink w:anchor="_Toc67664327" w:history="1">
@@ -4789,7 +4789,7 @@
               <w:noProof/>
               <w:sz w:val="24"/>
               <w:szCs w:val="24"/>
-              <w:lang w:val="en-NO" w:eastAsia="en-GB"/>
+              <w:lang w:eastAsia="en-GB"/>
             </w:rPr>
           </w:pPr>
           <w:hyperlink w:anchor="_Toc67664328" w:history="1">
@@ -4862,7 +4862,7 @@
               <w:noProof/>
               <w:sz w:val="24"/>
               <w:szCs w:val="24"/>
-              <w:lang w:val="en-NO" w:eastAsia="en-GB"/>
+              <w:lang w:eastAsia="en-GB"/>
             </w:rPr>
           </w:pPr>
           <w:hyperlink w:anchor="_Toc67664329" w:history="1">
@@ -4935,7 +4935,7 @@
               <w:noProof/>
               <w:sz w:val="24"/>
               <w:szCs w:val="24"/>
-              <w:lang w:val="en-NO" w:eastAsia="en-GB"/>
+              <w:lang w:eastAsia="en-GB"/>
             </w:rPr>
           </w:pPr>
           <w:hyperlink w:anchor="_Toc67664330" w:history="1">
@@ -5008,7 +5008,7 @@
               <w:noProof/>
               <w:sz w:val="24"/>
               <w:szCs w:val="24"/>
-              <w:lang w:val="en-NO" w:eastAsia="en-GB"/>
+              <w:lang w:eastAsia="en-GB"/>
             </w:rPr>
           </w:pPr>
           <w:hyperlink w:anchor="_Toc67664331" w:history="1">
@@ -10468,6 +10468,533 @@
           <w:lang w:val="nb-NO"/>
         </w:rPr>
         <w:t>Sentrale metoder er:</w:t>
+      </w:r>
+    </w:p>
+    <w:p>
+      <w:pPr>
+        <w:ind w:left="720"/>
+        <w:rPr>
+          <w:rFonts w:cstheme="minorHAnsi"/>
+          <w:i/>
+          <w:iCs/>
+          <w:lang w:val="nb-NO"/>
+        </w:rPr>
+      </w:pPr>
+    </w:p>
+    <w:p>
+      <w:pPr>
+        <w:pStyle w:val="Heading3"/>
+        <w:rPr>
+          <w:lang w:val="nb-NO"/>
+        </w:rPr>
+      </w:pPr>
+    </w:p>
+    <w:p>
+      <w:pPr>
+        <w:rPr>
+          <w:rFonts w:asciiTheme="majorHAnsi" w:hAnsiTheme="majorHAnsi" w:cstheme="majorHAnsi"/>
+          <w:i/>
+          <w:iCs/>
+          <w:sz w:val="32"/>
+          <w:szCs w:val="32"/>
+          <w:lang w:val="nb-NO" w:eastAsia="en-GB"/>
+        </w:rPr>
+      </w:pPr>
+      <w:r>
+        <w:rPr>
+          <w:rFonts w:asciiTheme="majorHAnsi" w:hAnsiTheme="majorHAnsi" w:cstheme="majorHAnsi"/>
+          <w:i/>
+          <w:iCs/>
+          <w:sz w:val="32"/>
+          <w:szCs w:val="32"/>
+          <w:lang w:val="nb-NO" w:eastAsia="en-GB"/>
+        </w:rPr>
+        <w:t>KRAV: Vegger må være solide</w:t>
+      </w:r>
+    </w:p>
+    <w:p>
+      <w:pPr>
+        <w:rPr>
+          <w:lang w:val="nb-NO" w:eastAsia="en-GB"/>
+        </w:rPr>
+      </w:pPr>
+    </w:p>
+    <w:p>
+      <w:pPr>
+        <w:pStyle w:val="Heading3"/>
+        <w:ind w:firstLine="720"/>
+        <w:rPr>
+          <w:lang w:val="nb-NO"/>
+        </w:rPr>
+      </w:pPr>
+      <w:r>
+        <w:rPr>
+          <w:lang w:val="nb-NO"/>
+        </w:rPr>
+        <w:t xml:space="preserve">Brukerhistorie: </w:t>
+      </w:r>
+    </w:p>
+    <w:p>
+      <w:pPr>
+        <w:pStyle w:val="NoSpacing"/>
+        <w:rPr>
+          <w:rFonts w:cstheme="minorHAnsi"/>
+          <w:lang w:val="nb-NO"/>
+        </w:rPr>
+      </w:pPr>
+      <w:r>
+        <w:rPr>
+          <w:rFonts w:cstheme="minorHAnsi"/>
+          <w:lang w:val="nb-NO"/>
+        </w:rPr>
+        <w:tab/>
+        <w:t xml:space="preserve">Som en </w:t>
+      </w:r>
+      <w:r>
+        <w:rPr>
+          <w:rFonts w:cstheme="minorHAnsi"/>
+          <w:lang w:val="nb-NO"/>
+        </w:rPr>
+        <w:t>vegg ønsker jeg å blokkere andre spillere og lasere</w:t>
+      </w:r>
+    </w:p>
+    <w:p>
+      <w:pPr>
+        <w:textAlignment w:val="baseline"/>
+        <w:rPr>
+          <w:rFonts w:eastAsia="Times New Roman" w:cstheme="minorHAnsi"/>
+          <w:color w:val="000000"/>
+          <w:lang w:val="nb-NO" w:eastAsia="en-GB"/>
+        </w:rPr>
+      </w:pPr>
+      <w:r>
+        <w:rPr>
+          <w:rFonts w:eastAsia="Times New Roman" w:cstheme="minorHAnsi"/>
+          <w:color w:val="000000"/>
+          <w:lang w:val="nb-NO" w:eastAsia="en-GB"/>
+        </w:rPr>
+        <w:tab/>
+      </w:r>
+    </w:p>
+    <w:p>
+      <w:pPr>
+        <w:pStyle w:val="Heading3"/>
+        <w:rPr>
+          <w:lang w:val="nb-NO"/>
+        </w:rPr>
+      </w:pPr>
+      <w:r>
+        <w:rPr>
+          <w:lang w:val="nb-NO"/>
+        </w:rPr>
+        <w:tab/>
+        <w:t xml:space="preserve">Akseptansekriterier: </w:t>
+      </w:r>
+    </w:p>
+    <w:p>
+      <w:pPr>
+        <w:pStyle w:val="ListParagraph"/>
+        <w:numPr>
+          <w:ilvl w:val="0"/>
+          <w:numId w:val="32"/>
+        </w:numPr>
+        <w:textAlignment w:val="baseline"/>
+        <w:rPr>
+          <w:rFonts w:eastAsia="Times New Roman" w:cstheme="minorHAnsi"/>
+          <w:color w:val="000000"/>
+          <w:lang w:val="nb-NO" w:eastAsia="en-GB"/>
+        </w:rPr>
+      </w:pPr>
+      <w:r>
+        <w:rPr>
+          <w:rFonts w:eastAsia="Times New Roman" w:cstheme="minorHAnsi"/>
+          <w:color w:val="000000"/>
+          <w:lang w:val="nb-NO" w:eastAsia="en-GB"/>
+        </w:rPr>
+        <w:t>Når en robot eller laser prøver å bevege seg mot en vegg, skal de bli nektet avgang.</w:t>
+      </w:r>
+    </w:p>
+    <w:p>
+      <w:pPr>
+        <w:textAlignment w:val="baseline"/>
+        <w:rPr>
+          <w:rFonts w:eastAsia="Times New Roman" w:cstheme="minorHAnsi"/>
+          <w:color w:val="000000"/>
+          <w:lang w:val="nb-NO" w:eastAsia="en-GB"/>
+        </w:rPr>
+      </w:pPr>
+    </w:p>
+    <w:p>
+      <w:pPr>
+        <w:pStyle w:val="Heading3"/>
+        <w:rPr>
+          <w:lang w:val="nb-NO"/>
+        </w:rPr>
+      </w:pPr>
+      <w:r>
+        <w:rPr>
+          <w:lang w:val="nb-NO"/>
+        </w:rPr>
+        <w:tab/>
+        <w:t>Arbeidsoppgaver:</w:t>
+      </w:r>
+    </w:p>
+    <w:p>
+      <w:pPr>
+        <w:ind w:left="720"/>
+        <w:rPr>
+          <w:lang w:val="nb-NO" w:eastAsia="en-GB"/>
+        </w:rPr>
+      </w:pPr>
+      <w:r>
+        <w:rPr>
+          <w:lang w:val="nb-NO" w:eastAsia="en-GB"/>
+        </w:rPr>
+        <w:t xml:space="preserve">Vegg-klasse som holder styr på hvilken rute og i hvilken </w:t>
+      </w:r>
+      <w:proofErr w:type="spellStart"/>
+      <w:r>
+        <w:rPr>
+          <w:lang w:val="nb-NO" w:eastAsia="en-GB"/>
+        </w:rPr>
+        <w:t>direction</w:t>
+      </w:r>
+      <w:proofErr w:type="spellEnd"/>
+      <w:r>
+        <w:rPr>
+          <w:lang w:val="nb-NO" w:eastAsia="en-GB"/>
+        </w:rPr>
+        <w:t xml:space="preserve"> det befinner seg en vegg</w:t>
+      </w:r>
+    </w:p>
+    <w:p>
+      <w:pPr>
+        <w:ind w:left="720"/>
+        <w:rPr>
+          <w:lang w:val="nb-NO" w:eastAsia="en-GB"/>
+        </w:rPr>
+      </w:pPr>
+      <w:r>
+        <w:rPr>
+          <w:lang w:val="nb-NO" w:eastAsia="en-GB"/>
+        </w:rPr>
+        <w:t xml:space="preserve">En metode man kan kalle for å spørre om denne </w:t>
+      </w:r>
+      <w:proofErr w:type="spellStart"/>
+      <w:r>
+        <w:rPr>
+          <w:lang w:val="nb-NO" w:eastAsia="en-GB"/>
+        </w:rPr>
+        <w:t>tilen</w:t>
+      </w:r>
+      <w:proofErr w:type="spellEnd"/>
+      <w:r>
+        <w:rPr>
+          <w:lang w:val="nb-NO" w:eastAsia="en-GB"/>
+        </w:rPr>
+        <w:t xml:space="preserve"> har en retning den veien du vil, eller </w:t>
+      </w:r>
+      <w:proofErr w:type="spellStart"/>
+      <w:r>
+        <w:rPr>
+          <w:lang w:val="nb-NO" w:eastAsia="en-GB"/>
+        </w:rPr>
+        <w:t>tilen</w:t>
+      </w:r>
+      <w:proofErr w:type="spellEnd"/>
+      <w:r>
+        <w:rPr>
+          <w:lang w:val="nb-NO" w:eastAsia="en-GB"/>
+        </w:rPr>
+        <w:t xml:space="preserve"> i den retningen du vil dra til har en vegg mot din retning.</w:t>
+      </w:r>
+    </w:p>
+    <w:p>
+      <w:pPr>
+        <w:ind w:left="720"/>
+        <w:rPr>
+          <w:lang w:val="nb-NO" w:eastAsia="en-GB"/>
+        </w:rPr>
+      </w:pPr>
+    </w:p>
+    <w:p>
+      <w:pPr>
+        <w:ind w:left="720"/>
+        <w:rPr>
+          <w:lang w:val="nb-NO" w:eastAsia="en-GB"/>
+        </w:rPr>
+      </w:pPr>
+    </w:p>
+    <w:p>
+      <w:pPr>
+        <w:rPr>
+          <w:rFonts w:asciiTheme="majorHAnsi" w:hAnsiTheme="majorHAnsi" w:cstheme="majorHAnsi"/>
+          <w:i/>
+          <w:iCs/>
+          <w:sz w:val="32"/>
+          <w:szCs w:val="32"/>
+          <w:lang w:val="nb-NO" w:eastAsia="en-GB"/>
+        </w:rPr>
+      </w:pPr>
+      <w:r>
+        <w:rPr>
+          <w:rFonts w:asciiTheme="majorHAnsi" w:hAnsiTheme="majorHAnsi" w:cstheme="majorHAnsi"/>
+          <w:i/>
+          <w:iCs/>
+          <w:sz w:val="32"/>
+          <w:szCs w:val="32"/>
+          <w:lang w:val="nb-NO" w:eastAsia="en-GB"/>
+        </w:rPr>
+        <w:t xml:space="preserve">KRAV: </w:t>
+      </w:r>
+      <w:r>
+        <w:rPr>
+          <w:rFonts w:asciiTheme="majorHAnsi" w:hAnsiTheme="majorHAnsi" w:cstheme="majorHAnsi"/>
+          <w:i/>
+          <w:iCs/>
+          <w:sz w:val="32"/>
+          <w:szCs w:val="32"/>
+          <w:lang w:val="nb-NO" w:eastAsia="en-GB"/>
+        </w:rPr>
+        <w:t xml:space="preserve">Laser må kunne bevege seg </w:t>
+      </w:r>
+    </w:p>
+    <w:p>
+      <w:pPr>
+        <w:pStyle w:val="Heading3"/>
+        <w:rPr>
+          <w:lang w:val="nb-NO"/>
+        </w:rPr>
+      </w:pPr>
+    </w:p>
+    <w:p>
+      <w:pPr>
+        <w:pStyle w:val="Heading3"/>
+        <w:ind w:firstLine="720"/>
+        <w:rPr>
+          <w:lang w:val="nb-NO"/>
+        </w:rPr>
+      </w:pPr>
+      <w:r>
+        <w:rPr>
+          <w:lang w:val="nb-NO"/>
+        </w:rPr>
+        <w:t xml:space="preserve">Brukerhistorie: </w:t>
+      </w:r>
+    </w:p>
+    <w:p>
+      <w:pPr>
+        <w:pStyle w:val="NoSpacing"/>
+        <w:rPr>
+          <w:rFonts w:cstheme="minorHAnsi"/>
+          <w:lang w:val="nb-NO"/>
+        </w:rPr>
+      </w:pPr>
+      <w:r>
+        <w:rPr>
+          <w:rFonts w:cstheme="minorHAnsi"/>
+          <w:lang w:val="nb-NO"/>
+        </w:rPr>
+        <w:tab/>
+      </w:r>
+      <w:r>
+        <w:rPr>
+          <w:rFonts w:cstheme="minorHAnsi"/>
+          <w:lang w:val="nb-NO"/>
+        </w:rPr>
+        <w:t xml:space="preserve">Som en laser vil </w:t>
+      </w:r>
+      <w:proofErr w:type="gramStart"/>
+      <w:r>
+        <w:rPr>
+          <w:rFonts w:cstheme="minorHAnsi"/>
+          <w:lang w:val="nb-NO"/>
+        </w:rPr>
+        <w:t>jeg</w:t>
+      </w:r>
+      <w:proofErr w:type="gramEnd"/>
+      <w:r>
+        <w:rPr>
+          <w:rFonts w:cstheme="minorHAnsi"/>
+          <w:lang w:val="nb-NO"/>
+        </w:rPr>
+        <w:t xml:space="preserve"> kunne bevege meg i en rett linje til jeg treffer en vegg</w:t>
+      </w:r>
+    </w:p>
+    <w:p>
+      <w:pPr>
+        <w:textAlignment w:val="baseline"/>
+        <w:rPr>
+          <w:rFonts w:eastAsia="Times New Roman" w:cstheme="minorHAnsi"/>
+          <w:color w:val="000000"/>
+          <w:lang w:val="nb-NO" w:eastAsia="en-GB"/>
+        </w:rPr>
+      </w:pPr>
+      <w:r>
+        <w:rPr>
+          <w:rFonts w:eastAsia="Times New Roman" w:cstheme="minorHAnsi"/>
+          <w:color w:val="000000"/>
+          <w:lang w:val="nb-NO" w:eastAsia="en-GB"/>
+        </w:rPr>
+        <w:tab/>
+      </w:r>
+    </w:p>
+    <w:p>
+      <w:pPr>
+        <w:pStyle w:val="Heading3"/>
+        <w:rPr>
+          <w:lang w:val="nb-NO"/>
+        </w:rPr>
+      </w:pPr>
+      <w:r>
+        <w:rPr>
+          <w:lang w:val="nb-NO"/>
+        </w:rPr>
+        <w:tab/>
+        <w:t xml:space="preserve">Akseptansekriterier: </w:t>
+      </w:r>
+    </w:p>
+    <w:p>
+      <w:pPr>
+        <w:pStyle w:val="ListParagraph"/>
+        <w:numPr>
+          <w:ilvl w:val="0"/>
+          <w:numId w:val="32"/>
+        </w:numPr>
+        <w:textAlignment w:val="baseline"/>
+        <w:rPr>
+          <w:rFonts w:eastAsia="Times New Roman" w:cstheme="minorHAnsi"/>
+          <w:color w:val="000000"/>
+          <w:lang w:val="nb-NO" w:eastAsia="en-GB"/>
+        </w:rPr>
+      </w:pPr>
+      <w:r>
+        <w:rPr>
+          <w:rFonts w:eastAsia="Times New Roman" w:cstheme="minorHAnsi"/>
+          <w:color w:val="000000"/>
+          <w:lang w:val="nb-NO" w:eastAsia="en-GB"/>
+        </w:rPr>
+        <w:t>Når</w:t>
+      </w:r>
+      <w:r>
+        <w:rPr>
+          <w:rFonts w:eastAsia="Times New Roman" w:cstheme="minorHAnsi"/>
+          <w:color w:val="000000"/>
+          <w:lang w:val="nb-NO" w:eastAsia="en-GB"/>
+        </w:rPr>
+        <w:t xml:space="preserve"> laseren </w:t>
+      </w:r>
+      <w:proofErr w:type="gramStart"/>
+      <w:r>
+        <w:rPr>
+          <w:rFonts w:eastAsia="Times New Roman" w:cstheme="minorHAnsi"/>
+          <w:color w:val="000000"/>
+          <w:lang w:val="nb-NO" w:eastAsia="en-GB"/>
+        </w:rPr>
+        <w:t>skytes</w:t>
+      </w:r>
+      <w:proofErr w:type="gramEnd"/>
+      <w:r>
+        <w:rPr>
+          <w:rFonts w:eastAsia="Times New Roman" w:cstheme="minorHAnsi"/>
+          <w:color w:val="000000"/>
+          <w:lang w:val="nb-NO" w:eastAsia="en-GB"/>
+        </w:rPr>
+        <w:t xml:space="preserve"> skal den gå gjennom alle tiles i retningen</w:t>
+      </w:r>
+    </w:p>
+    <w:p>
+      <w:pPr>
+        <w:pStyle w:val="ListParagraph"/>
+        <w:numPr>
+          <w:ilvl w:val="0"/>
+          <w:numId w:val="32"/>
+        </w:numPr>
+        <w:textAlignment w:val="baseline"/>
+        <w:rPr>
+          <w:rFonts w:eastAsia="Times New Roman" w:cstheme="minorHAnsi"/>
+          <w:color w:val="000000"/>
+          <w:lang w:val="nb-NO" w:eastAsia="en-GB"/>
+        </w:rPr>
+      </w:pPr>
+      <w:r>
+        <w:rPr>
+          <w:rFonts w:eastAsia="Times New Roman" w:cstheme="minorHAnsi"/>
+          <w:color w:val="000000"/>
+          <w:lang w:val="nb-NO" w:eastAsia="en-GB"/>
+        </w:rPr>
+        <w:t>Skal ikke penetrere vegger</w:t>
+      </w:r>
+    </w:p>
+    <w:p>
+      <w:pPr>
+        <w:pStyle w:val="ListParagraph"/>
+        <w:numPr>
+          <w:ilvl w:val="0"/>
+          <w:numId w:val="32"/>
+        </w:numPr>
+        <w:textAlignment w:val="baseline"/>
+        <w:rPr>
+          <w:rFonts w:eastAsia="Times New Roman" w:cstheme="minorHAnsi"/>
+          <w:color w:val="000000"/>
+          <w:lang w:val="nb-NO" w:eastAsia="en-GB"/>
+        </w:rPr>
+      </w:pPr>
+      <w:r>
+        <w:rPr>
+          <w:rFonts w:eastAsia="Times New Roman" w:cstheme="minorHAnsi"/>
+          <w:color w:val="000000"/>
+          <w:lang w:val="nb-NO" w:eastAsia="en-GB"/>
+        </w:rPr>
+        <w:t xml:space="preserve">Skal penetrere </w:t>
+      </w:r>
+      <w:proofErr w:type="spellStart"/>
+      <w:r>
+        <w:rPr>
+          <w:rFonts w:eastAsia="Times New Roman" w:cstheme="minorHAnsi"/>
+          <w:color w:val="000000"/>
+          <w:lang w:val="nb-NO" w:eastAsia="en-GB"/>
+        </w:rPr>
+        <w:t>roboter</w:t>
+      </w:r>
+      <w:proofErr w:type="spellEnd"/>
+    </w:p>
+    <w:p>
+      <w:pPr>
+        <w:textAlignment w:val="baseline"/>
+        <w:rPr>
+          <w:rFonts w:eastAsia="Times New Roman" w:cstheme="minorHAnsi"/>
+          <w:color w:val="000000"/>
+          <w:lang w:val="nb-NO" w:eastAsia="en-GB"/>
+        </w:rPr>
+      </w:pPr>
+    </w:p>
+    <w:p>
+      <w:pPr>
+        <w:pStyle w:val="Heading3"/>
+        <w:rPr>
+          <w:lang w:val="nb-NO"/>
+        </w:rPr>
+      </w:pPr>
+      <w:r>
+        <w:rPr>
+          <w:lang w:val="nb-NO"/>
+        </w:rPr>
+        <w:tab/>
+        <w:t>Arbeidsoppgaver:</w:t>
+      </w:r>
+    </w:p>
+    <w:p>
+      <w:pPr>
+        <w:rPr>
+          <w:lang w:val="nb-NO" w:eastAsia="en-GB"/>
+        </w:rPr>
+      </w:pPr>
+      <w:r>
+        <w:rPr>
+          <w:lang w:val="nb-NO" w:eastAsia="en-GB"/>
+        </w:rPr>
+        <w:tab/>
       </w:r>
     </w:p>
     <w:sectPr>

</xml_diff>